<commit_message>
merge release branch 2.5.0 with version 2.5.1 to dev
work-items: #763
git-tfs-id: [http://bexis2.vmguest.uni-jena.de:8080/tfs]$/Tech/Dev;C1174
</commit_message>
<xml_diff>
--- a/Release_Notes_BPP250.docx
+++ b/Release_Notes_BPP250.docx
@@ -203,14 +203,12 @@
         </w:rPr>
         <w:t xml:space="preserve"> single sign-on </w:t>
       </w:r>
-      <w:proofErr w:type="spellStart"/>
-      <w:r>
-        <w:rPr>
-          <w:lang w:val="en-US"/>
-        </w:rPr>
-        <w:t>authentification</w:t>
-      </w:r>
-      <w:proofErr w:type="spellEnd"/>
+      <w:r>
+        <w:rPr>
+          <w:lang w:val="en-US"/>
+        </w:rPr>
+        <w:t>authentication</w:t>
+      </w:r>
       <w:r>
         <w:rPr>
           <w:lang w:val="en-US"/>
@@ -946,8 +944,6 @@
         </w:rPr>
         <w:t>.</w:t>
       </w:r>
-      <w:bookmarkStart w:id="0" w:name="_GoBack"/>
-      <w:bookmarkEnd w:id="0"/>
     </w:p>
     <w:p>
       <w:pPr>
@@ -2563,7 +2559,7 @@
       <w:pPr>
         <w:jc w:val="both"/>
         <w:rPr>
-          <w:ins w:id="1" w:author="Roman Gerlach" w:date="2013-12-17T12:00:00Z"/>
+          <w:ins w:id="0" w:author="Roman Gerlach" w:date="2013-12-17T12:00:00Z"/>
           <w:lang w:val="en-US"/>
         </w:rPr>
       </w:pPr>
@@ -3453,6 +3449,8 @@
         </w:rPr>
         <w:t>.0)</w:t>
       </w:r>
+      <w:bookmarkStart w:id="1" w:name="_GoBack"/>
+      <w:bookmarkEnd w:id="1"/>
     </w:p>
     <w:p>
       <w:pPr>
@@ -10011,7 +10009,7 @@
 </file>
 
 <file path=customXml/itemProps1.xml><?xml version="1.0" encoding="utf-8"?>
-<ds:datastoreItem xmlns:ds="http://schemas.openxmlformats.org/officeDocument/2006/customXml" ds:itemID="{A1B850F7-268F-4535-B3B4-DCF9294FA838}">
+<ds:datastoreItem xmlns:ds="http://schemas.openxmlformats.org/officeDocument/2006/customXml" ds:itemID="{6A9C1A3A-CACF-4777-A3B9-D259429EDAC9}">
   <ds:schemaRefs>
     <ds:schemaRef ds:uri="http://schemas.openxmlformats.org/officeDocument/2006/bibliography"/>
   </ds:schemaRefs>
@@ -10019,7 +10017,7 @@
 </file>
 
 <file path=customXml/itemProps2.xml><?xml version="1.0" encoding="utf-8"?>
-<ds:datastoreItem xmlns:ds="http://schemas.openxmlformats.org/officeDocument/2006/customXml" ds:itemID="{F5650511-699B-4B22-BCBD-FB5B84FF9A32}">
+<ds:datastoreItem xmlns:ds="http://schemas.openxmlformats.org/officeDocument/2006/customXml" ds:itemID="{8AB01D56-F7CF-439C-A6E0-499ADB58E728}">
   <ds:schemaRefs>
     <ds:schemaRef ds:uri="http://schemas.openxmlformats.org/officeDocument/2006/bibliography"/>
   </ds:schemaRefs>

</xml_diff>